<commit_message>
stand van zaken net voor eindopdracht
</commit_message>
<xml_diff>
--- a/03_PHP_en_MySQL/33045FA4/doc/log_33045FA4.docx
+++ b/03_PHP_en_MySQL/33045FA4/doc/log_33045FA4.docx
@@ -5,9 +5,17 @@
     <w:p>
       <w:pPr>
         <w:spacing w:after="0"/>
-      </w:pPr>
-      <w:r>
-        <w:t>LOG</w:t>
+        <w:rPr>
+          <w:b/>
+          <w:bCs/>
+        </w:rPr>
+      </w:pPr>
+      <w:r>
+        <w:rPr>
+          <w:b/>
+          <w:bCs/>
+        </w:rPr>
+        <w:t>Werkwijze en aanpak</w:t>
       </w:r>
     </w:p>
     <w:p>
@@ -23,15 +31,55 @@
         <w:spacing w:after="0"/>
       </w:pPr>
       <w:r>
-        <w:t>M.b.v. meegeleverd script ook de tabel aangemaakt + inhoud toegevoegd. Gekozen om dat zelf met een insert into te doen. Had ook mooi met faker gekunt.</w:t>
-      </w:r>
-    </w:p>
-    <w:p>
-      <w:pPr>
-        <w:spacing w:after="0"/>
-      </w:pPr>
-      <w:r>
-        <w:t>(tabel naam heb ik in enkelvoud. M.i. is dat juist, meervoud is niet juist. Het gaat om de entiteit article, en dat is enkelvoud. Helaas plakt Laravel overal een s achter. Daar gaat dan mijn redenering…)</w:t>
+        <w:t xml:space="preserve">M.b.v. meegeleverd script ook de tabel aangemaakt + inhoud toegevoegd. Gekozen om dat zelf met een </w:t>
+      </w:r>
+      <w:proofErr w:type="spellStart"/>
+      <w:r>
+        <w:t>insert</w:t>
+      </w:r>
+      <w:proofErr w:type="spellEnd"/>
+      <w:r>
+        <w:t xml:space="preserve"> </w:t>
+      </w:r>
+      <w:proofErr w:type="spellStart"/>
+      <w:r>
+        <w:t>into</w:t>
+      </w:r>
+      <w:proofErr w:type="spellEnd"/>
+      <w:r>
+        <w:t xml:space="preserve"> te doen. Had ook mooi met faker </w:t>
+      </w:r>
+      <w:proofErr w:type="spellStart"/>
+      <w:r>
+        <w:t>gekunt</w:t>
+      </w:r>
+      <w:proofErr w:type="spellEnd"/>
+      <w:r>
+        <w:t>.</w:t>
+      </w:r>
+    </w:p>
+    <w:p>
+      <w:pPr>
+        <w:spacing w:after="0"/>
+      </w:pPr>
+      <w:r>
+        <w:t>(</w:t>
+      </w:r>
+      <w:proofErr w:type="gramStart"/>
+      <w:r>
+        <w:t>tabel</w:t>
+      </w:r>
+      <w:proofErr w:type="gramEnd"/>
+      <w:r>
+        <w:t xml:space="preserve"> naam heb ik in enkelvoud. M.i. is dat juist, meervoud is niet juist. Het gaat om de entiteit </w:t>
+      </w:r>
+      <w:proofErr w:type="spellStart"/>
+      <w:r>
+        <w:t>article</w:t>
+      </w:r>
+      <w:proofErr w:type="spellEnd"/>
+      <w:r>
+        <w:t>, en dat is enkelvoud. Helaas plakt Laravel overal een s achter. Daar gaat dan mijn redenering…)</w:t>
       </w:r>
     </w:p>
     <w:p>
@@ -47,11 +95,21 @@
         </w:rPr>
       </w:pPr>
       <w:r>
-        <w:t>Daarna de mappenstructuur + bestanden aangemaakt. Voorbeeld van model Article overgenomen. Zelf gebruik ik nooit ‘</w:t>
-      </w:r>
+        <w:t xml:space="preserve">Daarna de mappenstructuur + bestanden aangemaakt. Voorbeeld van model </w:t>
+      </w:r>
+      <w:proofErr w:type="spellStart"/>
+      <w:r>
+        <w:t>Article</w:t>
+      </w:r>
+      <w:proofErr w:type="spellEnd"/>
+      <w:r>
+        <w:t xml:space="preserve"> overgenomen. Zelf gebruik ik nooit ‘</w:t>
+      </w:r>
+      <w:proofErr w:type="gramStart"/>
       <w:r>
         <w:t>PDO::</w:t>
       </w:r>
+      <w:proofErr w:type="gramEnd"/>
       <w:r>
         <w:rPr>
           <w:i/>
@@ -64,45 +122,134 @@
           <w:i/>
           <w:iCs/>
         </w:rPr>
-        <w:t>’. Dus even gekeken wat hieruit komt als object en hoe we dan de juiste gegevens eruit krijgen. (print+r gebruikt).</w:t>
-      </w:r>
-    </w:p>
-    <w:p>
-      <w:pPr>
+        <w:t>’. Dus even gekeken wat hieruit komt als object en hoe we dan de juiste gegevens eruit krijgen. (</w:t>
+      </w:r>
+      <w:proofErr w:type="spellStart"/>
+      <w:proofErr w:type="gramStart"/>
+      <w:r>
         <w:rPr>
           <w:i/>
           <w:iCs/>
         </w:rPr>
-      </w:pPr>
+        <w:t>print</w:t>
+      </w:r>
+      <w:proofErr w:type="gramEnd"/>
       <w:r>
         <w:rPr>
           <w:i/>
           <w:iCs/>
         </w:rPr>
-        <w:t>Ook gebruik ik nooit ‘static’. Zou ik anders doen, maar wel aardig om dat eens te proberen. Ook dat is iets wat in Laravel terugkomt. Mooie opstap om op deze wijze de applicatie op te bouwen.</w:t>
-      </w:r>
-    </w:p>
-    <w:p>
-      <w:pPr>
+        <w:t>+r</w:t>
+      </w:r>
+      <w:proofErr w:type="spellEnd"/>
+      <w:r>
         <w:rPr>
           <w:i/>
           <w:iCs/>
         </w:rPr>
-      </w:pPr>
-      <w:r>
+        <w:t xml:space="preserve"> gebruikt).</w:t>
+      </w:r>
+    </w:p>
+    <w:p>
+      <w:pPr>
         <w:rPr>
           <w:i/>
           <w:iCs/>
         </w:rPr>
-        <w:t>Ook de connectie heb ik in de model Article gezet. Liever zou ik de connectie apart zetten. Bij het aanmaken van een nieuw object zou ik de connectie in de constructor zetten, maar dat werkt niet met een static methode… Me laten leiden dus door het voorbeeld en getest of ik de data eruit kan krijgen.</w:t>
-      </w:r>
-    </w:p>
-    <w:p>
+      </w:pPr>
       <w:r>
         <w:rPr>
           <w:i/>
           <w:iCs/>
         </w:rPr>
+        <w:t>Ook gebruik ik nooit ‘</w:t>
+      </w:r>
+      <w:proofErr w:type="spellStart"/>
+      <w:r>
+        <w:rPr>
+          <w:i/>
+          <w:iCs/>
+        </w:rPr>
+        <w:t>static</w:t>
+      </w:r>
+      <w:proofErr w:type="spellEnd"/>
+      <w:r>
+        <w:rPr>
+          <w:i/>
+          <w:iCs/>
+        </w:rPr>
+        <w:t>’. Zou ik anders doen, maar wel aardig om dat eens te proberen. Ook dat is iets wat in Laravel terugkomt. Mooie opstap om op deze wijze de applicatie op te bouwen.</w:t>
+      </w:r>
+    </w:p>
+    <w:p>
+      <w:pPr>
+        <w:rPr>
+          <w:i/>
+          <w:iCs/>
+        </w:rPr>
+      </w:pPr>
+      <w:r>
+        <w:rPr>
+          <w:i/>
+          <w:iCs/>
+        </w:rPr>
+        <w:t xml:space="preserve">Ook de connectie heb ik in de model </w:t>
+      </w:r>
+      <w:proofErr w:type="spellStart"/>
+      <w:r>
+        <w:rPr>
+          <w:i/>
+          <w:iCs/>
+        </w:rPr>
+        <w:t>Article</w:t>
+      </w:r>
+      <w:proofErr w:type="spellEnd"/>
+      <w:r>
+        <w:rPr>
+          <w:i/>
+          <w:iCs/>
+        </w:rPr>
+        <w:t xml:space="preserve"> gezet. Liever zou ik de connectie apart zetten. Bij het aanmaken van een nieuw object zou ik de connectie in de </w:t>
+      </w:r>
+      <w:proofErr w:type="spellStart"/>
+      <w:r>
+        <w:rPr>
+          <w:i/>
+          <w:iCs/>
+        </w:rPr>
+        <w:t>constructor</w:t>
+      </w:r>
+      <w:proofErr w:type="spellEnd"/>
+      <w:r>
+        <w:rPr>
+          <w:i/>
+          <w:iCs/>
+        </w:rPr>
+        <w:t xml:space="preserve"> zetten, maar dat werkt niet met een </w:t>
+      </w:r>
+      <w:proofErr w:type="spellStart"/>
+      <w:r>
+        <w:rPr>
+          <w:i/>
+          <w:iCs/>
+        </w:rPr>
+        <w:t>static</w:t>
+      </w:r>
+      <w:proofErr w:type="spellEnd"/>
+      <w:r>
+        <w:rPr>
+          <w:i/>
+          <w:iCs/>
+        </w:rPr>
+        <w:t xml:space="preserve"> methode… Me laten leiden dus door het voorbeeld en getest of ik de data eruit kan krijgen.</w:t>
+      </w:r>
+    </w:p>
+    <w:p>
+      <w:r>
+        <w:rPr>
+          <w:i/>
+          <w:iCs/>
+        </w:rPr>
         <w:t>Aparte user gebruikt, geen root!</w:t>
       </w:r>
     </w:p>
@@ -111,20 +258,52 @@
         <w:spacing w:after="0"/>
       </w:pPr>
       <w:r>
-        <w:t>Even wennen deze aanpak. Wel met Laravel geprogrammeerd, maar daar vind ik in de models dit soort acties niet terug. Die staan in de controllers.</w:t>
-      </w:r>
-    </w:p>
-    <w:p>
-      <w:pPr>
-        <w:spacing w:after="0"/>
-      </w:pPr>
-    </w:p>
-    <w:p>
-      <w:pPr>
-        <w:spacing w:after="0"/>
-      </w:pPr>
-      <w:r>
-        <w:t>Toch verder gegaan. De routing gaf mij nog wel wat problemen omdat ik werk met Docker. Na veel googlen en raadplegen van AI is het me gelukt om een juist .htaccess-bestand te maken zodat de r outing werkt, zoals die moet werken.</w:t>
+        <w:t xml:space="preserve">Even wennen deze aanpak. Wel met Laravel geprogrammeerd, maar daar vind ik in de </w:t>
+      </w:r>
+      <w:proofErr w:type="spellStart"/>
+      <w:r>
+        <w:t>models</w:t>
+      </w:r>
+      <w:proofErr w:type="spellEnd"/>
+      <w:r>
+        <w:t xml:space="preserve"> dit soort acties niet terug. Die staan in de controllers.</w:t>
+      </w:r>
+    </w:p>
+    <w:p>
+      <w:pPr>
+        <w:spacing w:after="0"/>
+      </w:pPr>
+    </w:p>
+    <w:p>
+      <w:pPr>
+        <w:spacing w:after="0"/>
+      </w:pPr>
+      <w:r>
+        <w:t xml:space="preserve">Toch </w:t>
+      </w:r>
+      <w:proofErr w:type="gramStart"/>
+      <w:r>
+        <w:t>verder gegaan</w:t>
+      </w:r>
+      <w:proofErr w:type="gramEnd"/>
+      <w:r>
+        <w:t xml:space="preserve">. De routing gaf mij nog wel wat problemen omdat ik werk met Docker. Na veel </w:t>
+      </w:r>
+      <w:proofErr w:type="spellStart"/>
+      <w:r>
+        <w:t>googlen</w:t>
+      </w:r>
+      <w:proofErr w:type="spellEnd"/>
+      <w:r>
+        <w:t xml:space="preserve"> en raadplegen van AI is het me gelukt om een juist .</w:t>
+      </w:r>
+      <w:proofErr w:type="spellStart"/>
+      <w:r>
+        <w:t>htaccess</w:t>
+      </w:r>
+      <w:proofErr w:type="spellEnd"/>
+      <w:r>
+        <w:t>-bestand te maken zodat de r outing werkt, zoals die moet werken.</w:t>
       </w:r>
     </w:p>
     <w:p>
@@ -140,7 +319,15 @@
         <w:spacing w:after="0"/>
       </w:pPr>
       <w:r>
-        <w:t>Uit de url vang ik het volgende af:</w:t>
+        <w:t xml:space="preserve">Uit de </w:t>
+      </w:r>
+      <w:proofErr w:type="spellStart"/>
+      <w:r>
+        <w:t>url</w:t>
+      </w:r>
+      <w:proofErr w:type="spellEnd"/>
+      <w:r>
+        <w:t xml:space="preserve"> vang ik het volgende af:</w:t>
       </w:r>
     </w:p>
     <w:p>
@@ -165,9 +352,11 @@
         </w:numPr>
         <w:spacing w:after="0"/>
       </w:pPr>
+      <w:proofErr w:type="gramStart"/>
       <w:r>
         <w:t>home</w:t>
       </w:r>
+      <w:proofErr w:type="gramEnd"/>
     </w:p>
     <w:p>
       <w:pPr>
@@ -178,9 +367,13 @@
         </w:numPr>
         <w:spacing w:after="0"/>
       </w:pPr>
+      <w:proofErr w:type="spellStart"/>
+      <w:proofErr w:type="gramStart"/>
       <w:r>
         <w:t>article</w:t>
       </w:r>
+      <w:proofErr w:type="spellEnd"/>
+      <w:proofErr w:type="gramEnd"/>
     </w:p>
     <w:p>
       <w:pPr>
@@ -230,9 +423,11 @@
         </w:numPr>
         <w:spacing w:after="0"/>
       </w:pPr>
+      <w:proofErr w:type="spellStart"/>
       <w:r>
         <w:t>Create</w:t>
       </w:r>
+      <w:proofErr w:type="spellEnd"/>
     </w:p>
     <w:p>
       <w:pPr>
@@ -270,8 +465,13 @@
         <w:spacing w:after="0"/>
       </w:pPr>
       <w:r>
-        <w:t>$id</w:t>
-      </w:r>
+        <w:t>$</w:t>
+      </w:r>
+      <w:proofErr w:type="spellStart"/>
+      <w:r>
+        <w:t>id</w:t>
+      </w:r>
+      <w:proofErr w:type="spellEnd"/>
     </w:p>
     <w:p>
       <w:pPr>
@@ -291,8 +491,26 @@
       <w:pPr>
         <w:spacing w:after="0"/>
       </w:pPr>
-      <w:r>
-        <w:t>Parse_url: goed getest wat deze doet. Hierdoor was .htacces nodig. Deze heb ik als volgt ingevuld:</w:t>
+      <w:proofErr w:type="spellStart"/>
+      <w:r>
+        <w:t>Parse_url</w:t>
+      </w:r>
+      <w:proofErr w:type="spellEnd"/>
+      <w:r>
+        <w:t xml:space="preserve">: goed getest wat deze doet. Hierdoor </w:t>
+      </w:r>
+      <w:proofErr w:type="gramStart"/>
+      <w:r>
+        <w:t>was .</w:t>
+      </w:r>
+      <w:proofErr w:type="spellStart"/>
+      <w:r>
+        <w:t>htacces</w:t>
+      </w:r>
+      <w:proofErr w:type="spellEnd"/>
+      <w:proofErr w:type="gramEnd"/>
+      <w:r>
+        <w:t xml:space="preserve"> nodig. Deze heb ik als volgt ingevuld:</w:t>
       </w:r>
     </w:p>
     <w:p>
@@ -332,6 +550,7 @@
           <w14:ligatures w14:val="none"/>
         </w:rPr>
       </w:pPr>
+      <w:proofErr w:type="spellStart"/>
       <w:r>
         <w:rPr>
           <w:rFonts w:ascii="Courier New" w:eastAsia="Times New Roman" w:hAnsi="Courier New" w:cs="Courier New"/>
@@ -342,7 +561,20 @@
           <w:lang w:eastAsia="nl-NL"/>
           <w14:ligatures w14:val="none"/>
         </w:rPr>
-        <w:t xml:space="preserve">RewriteEngine </w:t>
+        <w:t>RewriteEngine</w:t>
+      </w:r>
+      <w:proofErr w:type="spellEnd"/>
+      <w:r>
+        <w:rPr>
+          <w:rFonts w:ascii="Courier New" w:eastAsia="Times New Roman" w:hAnsi="Courier New" w:cs="Courier New"/>
+          <w:color w:val="0033B3"/>
+          <w:kern w:val="0"/>
+          <w:sz w:val="20"/>
+          <w:szCs w:val="20"/>
+          <w:lang w:eastAsia="nl-NL"/>
+          <w14:ligatures w14:val="none"/>
+        </w:rPr>
+        <w:t xml:space="preserve"> </w:t>
       </w:r>
       <w:r>
         <w:rPr>
@@ -368,6 +600,7 @@
         </w:rPr>
         <w:br/>
       </w:r>
+      <w:proofErr w:type="spellStart"/>
       <w:r>
         <w:rPr>
           <w:rFonts w:ascii="Courier New" w:eastAsia="Times New Roman" w:hAnsi="Courier New" w:cs="Courier New"/>
@@ -378,7 +611,20 @@
           <w:lang w:eastAsia="nl-NL"/>
           <w14:ligatures w14:val="none"/>
         </w:rPr>
-        <w:t xml:space="preserve">RewriteCond </w:t>
+        <w:t>RewriteCond</w:t>
+      </w:r>
+      <w:proofErr w:type="spellEnd"/>
+      <w:r>
+        <w:rPr>
+          <w:rFonts w:ascii="Courier New" w:eastAsia="Times New Roman" w:hAnsi="Courier New" w:cs="Courier New"/>
+          <w:color w:val="0033B3"/>
+          <w:kern w:val="0"/>
+          <w:sz w:val="20"/>
+          <w:szCs w:val="20"/>
+          <w:lang w:eastAsia="nl-NL"/>
+          <w14:ligatures w14:val="none"/>
+        </w:rPr>
+        <w:t xml:space="preserve"> </w:t>
       </w:r>
       <w:r>
         <w:rPr>
@@ -390,8 +636,9 @@
           <w:lang w:eastAsia="nl-NL"/>
           <w14:ligatures w14:val="none"/>
         </w:rPr>
-        <w:t>%{REQUEST_FILENAME} !-f</w:t>
-      </w:r>
+        <w:t>%{REQUEST_FILENAME</w:t>
+      </w:r>
+      <w:proofErr w:type="gramStart"/>
       <w:r>
         <w:rPr>
           <w:rFonts w:ascii="Courier New" w:eastAsia="Times New Roman" w:hAnsi="Courier New" w:cs="Courier New"/>
@@ -402,8 +649,34 @@
           <w:lang w:eastAsia="nl-NL"/>
           <w14:ligatures w14:val="none"/>
         </w:rPr>
+        <w:t>} !</w:t>
+      </w:r>
+      <w:proofErr w:type="gramEnd"/>
+      <w:r>
+        <w:rPr>
+          <w:rFonts w:ascii="Courier New" w:eastAsia="Times New Roman" w:hAnsi="Courier New" w:cs="Courier New"/>
+          <w:color w:val="067D17"/>
+          <w:kern w:val="0"/>
+          <w:sz w:val="20"/>
+          <w:szCs w:val="20"/>
+          <w:lang w:eastAsia="nl-NL"/>
+          <w14:ligatures w14:val="none"/>
+        </w:rPr>
+        <w:t>-f</w:t>
+      </w:r>
+      <w:r>
+        <w:rPr>
+          <w:rFonts w:ascii="Courier New" w:eastAsia="Times New Roman" w:hAnsi="Courier New" w:cs="Courier New"/>
+          <w:color w:val="067D17"/>
+          <w:kern w:val="0"/>
+          <w:sz w:val="20"/>
+          <w:szCs w:val="20"/>
+          <w:lang w:eastAsia="nl-NL"/>
+          <w14:ligatures w14:val="none"/>
+        </w:rPr>
         <w:br/>
       </w:r>
+      <w:proofErr w:type="spellStart"/>
       <w:r>
         <w:rPr>
           <w:rFonts w:ascii="Courier New" w:eastAsia="Times New Roman" w:hAnsi="Courier New" w:cs="Courier New"/>
@@ -414,7 +687,20 @@
           <w:lang w:eastAsia="nl-NL"/>
           <w14:ligatures w14:val="none"/>
         </w:rPr>
-        <w:t xml:space="preserve">RewriteCond </w:t>
+        <w:t>RewriteCond</w:t>
+      </w:r>
+      <w:proofErr w:type="spellEnd"/>
+      <w:r>
+        <w:rPr>
+          <w:rFonts w:ascii="Courier New" w:eastAsia="Times New Roman" w:hAnsi="Courier New" w:cs="Courier New"/>
+          <w:color w:val="0033B3"/>
+          <w:kern w:val="0"/>
+          <w:sz w:val="20"/>
+          <w:szCs w:val="20"/>
+          <w:lang w:eastAsia="nl-NL"/>
+          <w14:ligatures w14:val="none"/>
+        </w:rPr>
+        <w:t xml:space="preserve"> </w:t>
       </w:r>
       <w:r>
         <w:rPr>
@@ -426,8 +712,9 @@
           <w:lang w:eastAsia="nl-NL"/>
           <w14:ligatures w14:val="none"/>
         </w:rPr>
-        <w:t>%{REQUEST_FILENAME} !-d</w:t>
-      </w:r>
+        <w:t>%{REQUEST_FILENAME</w:t>
+      </w:r>
+      <w:proofErr w:type="gramStart"/>
       <w:r>
         <w:rPr>
           <w:rFonts w:ascii="Courier New" w:eastAsia="Times New Roman" w:hAnsi="Courier New" w:cs="Courier New"/>
@@ -438,8 +725,34 @@
           <w:lang w:eastAsia="nl-NL"/>
           <w14:ligatures w14:val="none"/>
         </w:rPr>
+        <w:t>} !</w:t>
+      </w:r>
+      <w:proofErr w:type="gramEnd"/>
+      <w:r>
+        <w:rPr>
+          <w:rFonts w:ascii="Courier New" w:eastAsia="Times New Roman" w:hAnsi="Courier New" w:cs="Courier New"/>
+          <w:color w:val="067D17"/>
+          <w:kern w:val="0"/>
+          <w:sz w:val="20"/>
+          <w:szCs w:val="20"/>
+          <w:lang w:eastAsia="nl-NL"/>
+          <w14:ligatures w14:val="none"/>
+        </w:rPr>
+        <w:t>-d</w:t>
+      </w:r>
+      <w:r>
+        <w:rPr>
+          <w:rFonts w:ascii="Courier New" w:eastAsia="Times New Roman" w:hAnsi="Courier New" w:cs="Courier New"/>
+          <w:color w:val="067D17"/>
+          <w:kern w:val="0"/>
+          <w:sz w:val="20"/>
+          <w:szCs w:val="20"/>
+          <w:lang w:eastAsia="nl-NL"/>
+          <w14:ligatures w14:val="none"/>
+        </w:rPr>
         <w:br/>
       </w:r>
+      <w:proofErr w:type="spellStart"/>
       <w:r>
         <w:rPr>
           <w:rFonts w:ascii="Courier New" w:eastAsia="Times New Roman" w:hAnsi="Courier New" w:cs="Courier New"/>
@@ -450,7 +763,20 @@
           <w:lang w:eastAsia="nl-NL"/>
           <w14:ligatures w14:val="none"/>
         </w:rPr>
-        <w:t xml:space="preserve">RewriteRule </w:t>
+        <w:t>RewriteRule</w:t>
+      </w:r>
+      <w:proofErr w:type="spellEnd"/>
+      <w:r>
+        <w:rPr>
+          <w:rFonts w:ascii="Courier New" w:eastAsia="Times New Roman" w:hAnsi="Courier New" w:cs="Courier New"/>
+          <w:color w:val="0033B3"/>
+          <w:kern w:val="0"/>
+          <w:sz w:val="20"/>
+          <w:szCs w:val="20"/>
+          <w:lang w:eastAsia="nl-NL"/>
+          <w14:ligatures w14:val="none"/>
+        </w:rPr>
+        <w:t xml:space="preserve"> </w:t>
       </w:r>
       <w:r>
         <w:rPr>
@@ -475,7 +801,73 @@
           <w:lang w:eastAsia="nl-NL"/>
           <w14:ligatures w14:val="none"/>
         </w:rPr>
-        <w:t xml:space="preserve"> index.php?url=$1 [L,QSA]</w:t>
+        <w:t xml:space="preserve"> </w:t>
+      </w:r>
+      <w:proofErr w:type="spellStart"/>
+      <w:r>
+        <w:rPr>
+          <w:rFonts w:ascii="Courier New" w:eastAsia="Times New Roman" w:hAnsi="Courier New" w:cs="Courier New"/>
+          <w:color w:val="067D17"/>
+          <w:kern w:val="0"/>
+          <w:sz w:val="20"/>
+          <w:szCs w:val="20"/>
+          <w:lang w:eastAsia="nl-NL"/>
+          <w14:ligatures w14:val="none"/>
+        </w:rPr>
+        <w:t>index.php?</w:t>
+      </w:r>
+      <w:proofErr w:type="gramStart"/>
+      <w:r>
+        <w:rPr>
+          <w:rFonts w:ascii="Courier New" w:eastAsia="Times New Roman" w:hAnsi="Courier New" w:cs="Courier New"/>
+          <w:color w:val="067D17"/>
+          <w:kern w:val="0"/>
+          <w:sz w:val="20"/>
+          <w:szCs w:val="20"/>
+          <w:lang w:eastAsia="nl-NL"/>
+          <w14:ligatures w14:val="none"/>
+        </w:rPr>
+        <w:t>url</w:t>
+      </w:r>
+      <w:proofErr w:type="spellEnd"/>
+      <w:proofErr w:type="gramEnd"/>
+      <w:r>
+        <w:rPr>
+          <w:rFonts w:ascii="Courier New" w:eastAsia="Times New Roman" w:hAnsi="Courier New" w:cs="Courier New"/>
+          <w:color w:val="067D17"/>
+          <w:kern w:val="0"/>
+          <w:sz w:val="20"/>
+          <w:szCs w:val="20"/>
+          <w:lang w:eastAsia="nl-NL"/>
+          <w14:ligatures w14:val="none"/>
+        </w:rPr>
+        <w:t>=$1 [</w:t>
+      </w:r>
+      <w:proofErr w:type="gramStart"/>
+      <w:r>
+        <w:rPr>
+          <w:rFonts w:ascii="Courier New" w:eastAsia="Times New Roman" w:hAnsi="Courier New" w:cs="Courier New"/>
+          <w:color w:val="067D17"/>
+          <w:kern w:val="0"/>
+          <w:sz w:val="20"/>
+          <w:szCs w:val="20"/>
+          <w:lang w:eastAsia="nl-NL"/>
+          <w14:ligatures w14:val="none"/>
+        </w:rPr>
+        <w:t>L,QSA</w:t>
+      </w:r>
+      <w:proofErr w:type="gramEnd"/>
+      <w:r>
+        <w:rPr>
+          <w:rFonts w:ascii="Courier New" w:eastAsia="Times New Roman" w:hAnsi="Courier New" w:cs="Courier New"/>
+          <w:color w:val="067D17"/>
+          <w:kern w:val="0"/>
+          <w:sz w:val="20"/>
+          <w:szCs w:val="20"/>
+          <w:lang w:eastAsia="nl-NL"/>
+          <w14:ligatures w14:val="none"/>
+        </w:rPr>
+        <w:t>]</w:t>
       </w:r>
     </w:p>
     <w:p>
@@ -501,7 +893,23 @@
         <w:spacing w:after="0"/>
       </w:pPr>
       <w:r>
-        <w:t xml:space="preserve">Het werken met ‘static’ werkt wel mooi zo. Hiermee heb ik ook de databaseconnectie gemaakt, zodat deze altijd beschikbaar is. Meestal zet ik die in de constructor, maar dit is ook een mooie manier om </w:t>
+        <w:t>Het werken met ‘</w:t>
+      </w:r>
+      <w:proofErr w:type="spellStart"/>
+      <w:r>
+        <w:t>static</w:t>
+      </w:r>
+      <w:proofErr w:type="spellEnd"/>
+      <w:r>
+        <w:t xml:space="preserve">’ werkt wel mooi zo. Hiermee heb ik ook de databaseconnectie gemaakt, zodat deze altijd beschikbaar is. Meestal zet ik die in de </w:t>
+      </w:r>
+      <w:proofErr w:type="spellStart"/>
+      <w:r>
+        <w:t>constructor</w:t>
+      </w:r>
+      <w:proofErr w:type="spellEnd"/>
+      <w:r>
+        <w:t xml:space="preserve">, maar dit is ook een mooie manier om </w:t>
       </w:r>
       <w:r>
         <w:t>altijd dezelfde connectie te gebruiken.</w:t>
@@ -515,8 +923,297 @@
     <w:p>
       <w:pPr>
         <w:spacing w:after="0"/>
-      </w:pPr>
-      <w:r>
+        <w:rPr>
+          <w:b/>
+          <w:bCs/>
+        </w:rPr>
+      </w:pPr>
+      <w:r>
+        <w:rPr>
+          <w:b/>
+          <w:bCs/>
+        </w:rPr>
+        <w:t>Foutmeldingen</w:t>
+      </w:r>
+    </w:p>
+    <w:p>
+      <w:pPr>
+        <w:spacing w:after="0"/>
+      </w:pPr>
+      <w:r>
+        <w:t xml:space="preserve">Bij foutmeldingen maak ik veel gebruik van </w:t>
+      </w:r>
+      <w:proofErr w:type="spellStart"/>
+      <w:r>
+        <w:t>var_</w:t>
+      </w:r>
+      <w:proofErr w:type="gramStart"/>
+      <w:r>
+        <w:t>dump</w:t>
+      </w:r>
+      <w:proofErr w:type="spellEnd"/>
+      <w:r>
+        <w:t>(</w:t>
+      </w:r>
+      <w:proofErr w:type="gramEnd"/>
+      <w:r>
+        <w:t xml:space="preserve">), </w:t>
+      </w:r>
+      <w:proofErr w:type="spellStart"/>
+      <w:r>
+        <w:t>print_r</w:t>
+      </w:r>
+      <w:proofErr w:type="spellEnd"/>
+      <w:r>
+        <w:t xml:space="preserve"> en/of echo zodat je weet wat er in een object, array of variabele zit. Een aantal keer liep de routing niet correct. Dit kwam doordat ik toch in de </w:t>
+      </w:r>
+      <w:proofErr w:type="spellStart"/>
+      <w:r>
+        <w:t>url</w:t>
+      </w:r>
+      <w:proofErr w:type="spellEnd"/>
+      <w:r>
+        <w:t xml:space="preserve"> verwees naar een </w:t>
+      </w:r>
+      <w:proofErr w:type="spellStart"/>
+      <w:r>
+        <w:t>php</w:t>
+      </w:r>
+      <w:proofErr w:type="spellEnd"/>
+      <w:r>
+        <w:t>-bestand en dat is nu juist niet nodig.</w:t>
+      </w:r>
+    </w:p>
+    <w:p>
+      <w:pPr>
+        <w:spacing w:after="0"/>
+      </w:pPr>
+      <w:r>
+        <w:t>De databaseconnectie had ik specifiek uitgetest in hetzelfde bestand ‘</w:t>
+      </w:r>
+      <w:proofErr w:type="spellStart"/>
+      <w:r>
+        <w:t>Database.php</w:t>
+      </w:r>
+      <w:proofErr w:type="spellEnd"/>
+      <w:r>
+        <w:t xml:space="preserve">’. Dat werkte met localhost. Bij het gebruik van de database-connectie in </w:t>
+      </w:r>
+      <w:proofErr w:type="gramStart"/>
+      <w:r>
+        <w:t>de model ging</w:t>
+      </w:r>
+      <w:proofErr w:type="gramEnd"/>
+      <w:r>
+        <w:t xml:space="preserve"> het mis. Daar ben ik wel even mee bezig geweest. Uiteindelijk een voor mij bekend probleem: bij Docker moet je niet localhost gebruiken, maar de naam die je in je </w:t>
+      </w:r>
+      <w:proofErr w:type="spellStart"/>
+      <w:r>
+        <w:t>yml</w:t>
+      </w:r>
+      <w:proofErr w:type="spellEnd"/>
+      <w:r>
+        <w:t>-file hebt aangegeven. Bij mij ‘DB’. Een voor mij bekend ‘probleem’, maar waar ik toch weer even mee bezig was.</w:t>
+      </w:r>
+    </w:p>
+    <w:p>
+      <w:pPr>
+        <w:spacing w:after="0"/>
+      </w:pPr>
+      <w:r>
+        <w:t xml:space="preserve">Voor mij is het nog niet helder dat het in een enkel bestand wél werkt met localhost en bij het gebruik vanuit een ander bestand niet. </w:t>
+      </w:r>
+    </w:p>
+    <w:p>
+      <w:pPr>
+        <w:spacing w:after="0"/>
+      </w:pPr>
+      <w:r>
+        <w:t>Dit kostte even wat tijd.</w:t>
+      </w:r>
+    </w:p>
+    <w:p>
+      <w:pPr>
+        <w:spacing w:after="0"/>
+        <w:rPr>
+          <w:b/>
+          <w:bCs/>
+        </w:rPr>
+      </w:pPr>
+      <w:r>
+        <w:br/>
+      </w:r>
+      <w:r>
+        <w:rPr>
+          <w:b/>
+          <w:bCs/>
+        </w:rPr>
+        <w:t>Versies</w:t>
+      </w:r>
+    </w:p>
+    <w:p>
+      <w:pPr>
+        <w:spacing w:after="0"/>
+      </w:pPr>
+      <w:r>
+        <w:t>Ik heb niet echt met versie gewerkt. Wel stap voor stap de pagina’s gerealiseerd.</w:t>
+      </w:r>
+    </w:p>
+    <w:p>
+      <w:pPr>
+        <w:pStyle w:val="Lijstalinea"/>
+        <w:numPr>
+          <w:ilvl w:val="0"/>
+          <w:numId w:val="2"/>
+        </w:numPr>
+        <w:spacing w:after="0"/>
+      </w:pPr>
+      <w:r>
+        <w:t>Homepagina</w:t>
+      </w:r>
+    </w:p>
+    <w:p>
+      <w:pPr>
+        <w:pStyle w:val="Lijstalinea"/>
+        <w:numPr>
+          <w:ilvl w:val="0"/>
+          <w:numId w:val="2"/>
+        </w:numPr>
+        <w:spacing w:after="0"/>
+      </w:pPr>
+      <w:r>
+        <w:t>Artikelen pagina</w:t>
+      </w:r>
+    </w:p>
+    <w:p>
+      <w:pPr>
+        <w:pStyle w:val="Lijstalinea"/>
+        <w:numPr>
+          <w:ilvl w:val="0"/>
+          <w:numId w:val="2"/>
+        </w:numPr>
+        <w:spacing w:after="0"/>
+      </w:pPr>
+      <w:proofErr w:type="spellStart"/>
+      <w:r>
+        <w:t>Edit</w:t>
+      </w:r>
+      <w:proofErr w:type="spellEnd"/>
+    </w:p>
+    <w:p>
+      <w:pPr>
+        <w:pStyle w:val="Lijstalinea"/>
+        <w:numPr>
+          <w:ilvl w:val="0"/>
+          <w:numId w:val="2"/>
+        </w:numPr>
+        <w:spacing w:after="0"/>
+      </w:pPr>
+      <w:proofErr w:type="spellStart"/>
+      <w:r>
+        <w:t>Create</w:t>
+      </w:r>
+      <w:proofErr w:type="spellEnd"/>
+    </w:p>
+    <w:p>
+      <w:pPr>
+        <w:pStyle w:val="Lijstalinea"/>
+        <w:numPr>
+          <w:ilvl w:val="0"/>
+          <w:numId w:val="2"/>
+        </w:numPr>
+        <w:spacing w:after="0"/>
+      </w:pPr>
+      <w:r>
+        <w:t>Delete</w:t>
+      </w:r>
+    </w:p>
+    <w:p>
+      <w:pPr>
+        <w:spacing w:after="0"/>
+      </w:pPr>
+      <w:r>
+        <w:t xml:space="preserve">Op het laatst heb ik </w:t>
+      </w:r>
+      <w:proofErr w:type="spellStart"/>
+      <w:r>
+        <w:t>header.php</w:t>
+      </w:r>
+      <w:proofErr w:type="spellEnd"/>
+      <w:r>
+        <w:t xml:space="preserve"> nog bijgewerkt en </w:t>
+      </w:r>
+      <w:proofErr w:type="spellStart"/>
+      <w:r>
+        <w:t>footer.php</w:t>
+      </w:r>
+      <w:proofErr w:type="spellEnd"/>
+      <w:r>
+        <w:t xml:space="preserve"> toegevoegd.</w:t>
+      </w:r>
+      <w:r>
+        <w:t xml:space="preserve"> </w:t>
+      </w:r>
+    </w:p>
+    <w:p>
+      <w:pPr>
+        <w:spacing w:after="0"/>
+      </w:pPr>
+      <w:r>
+        <w:t>In header een variabele ‘</w:t>
+      </w:r>
+      <w:proofErr w:type="spellStart"/>
+      <w:r>
+        <w:t>title</w:t>
+      </w:r>
+      <w:proofErr w:type="spellEnd"/>
+      <w:r>
+        <w:t>’ opgegeven.</w:t>
+      </w:r>
+    </w:p>
+    <w:p>
+      <w:pPr>
+        <w:spacing w:after="0"/>
+        <w:rPr>
+          <w:b/>
+          <w:bCs/>
+        </w:rPr>
+      </w:pPr>
+      <w:r>
+        <w:rPr>
+          <w:b/>
+          <w:bCs/>
+        </w:rPr>
+        <w:t>Bronnen</w:t>
+      </w:r>
+    </w:p>
+    <w:p>
+      <w:pPr>
+        <w:spacing w:after="0"/>
+      </w:pPr>
+      <w:r>
+        <w:lastRenderedPageBreak/>
+        <w:t>Gebruik gemaakt van alle voorbeelden die gegeven zijn. Ook teruggekeken naar de informatie over MVC bij Laravel. Daarnaast veel gebruik gemaakt van google en ook AI bevraagd.</w:t>
+      </w:r>
+    </w:p>
+    <w:p>
+      <w:pPr>
+        <w:spacing w:after="0"/>
+      </w:pPr>
+    </w:p>
+    <w:p>
+      <w:pPr>
+        <w:spacing w:after="0"/>
+        <w:rPr>
+          <w:b/>
+          <w:bCs/>
+        </w:rPr>
+      </w:pPr>
+      <w:r>
+        <w:rPr>
+          <w:b/>
+          <w:bCs/>
+        </w:rPr>
         <w:t>Verbeterpunten</w:t>
       </w:r>
     </w:p>
@@ -534,20 +1231,47 @@
       </w:pPr>
       <w:r>
         <w:br/>
-        <w:t>Layout heb ik niets mee gedaan, maar was ook geen eis.</w:t>
-      </w:r>
-    </w:p>
-    <w:p>
-      <w:pPr>
-        <w:spacing w:after="0"/>
-      </w:pPr>
-    </w:p>
-    <w:p>
-      <w:pPr>
-        <w:spacing w:after="0"/>
-      </w:pPr>
-      <w:r>
-        <w:t>In de methoden van de controller heb ik alle opbjecten $article genoemd. Zou beter kunnen. Niet altijd gebruik ik het eindresultaat of returnwaarde van $article.</w:t>
+      </w:r>
+      <w:r>
+        <w:t>Lay-out</w:t>
+      </w:r>
+      <w:r>
+        <w:t xml:space="preserve"> heb ik niets </w:t>
+      </w:r>
+      <w:r>
+        <w:t>meegedaan</w:t>
+      </w:r>
+      <w:r>
+        <w:t>, maar was ook geen eis.</w:t>
+      </w:r>
+    </w:p>
+    <w:p>
+      <w:pPr>
+        <w:spacing w:after="0"/>
+      </w:pPr>
+    </w:p>
+    <w:p>
+      <w:pPr>
+        <w:spacing w:after="0"/>
+      </w:pPr>
+      <w:r>
+        <w:t>In de methoden van de controller heb ik alle objecten $</w:t>
+      </w:r>
+      <w:proofErr w:type="spellStart"/>
+      <w:r>
+        <w:t>article</w:t>
+      </w:r>
+      <w:proofErr w:type="spellEnd"/>
+      <w:r>
+        <w:t xml:space="preserve"> genoemd. Zou beter kunnen. Niet altijd gebruik ik het eindresultaat of returnwaarde van $</w:t>
+      </w:r>
+      <w:proofErr w:type="spellStart"/>
+      <w:r>
+        <w:t>article</w:t>
+      </w:r>
+      <w:proofErr w:type="spellEnd"/>
+      <w:r>
+        <w:t>.</w:t>
       </w:r>
     </w:p>
     <w:p>
@@ -679,8 +1403,100 @@
       </w:rPr>
     </w:lvl>
   </w:abstractNum>
+  <w:abstractNum w:abstractNumId="1" w15:restartNumberingAfterBreak="0">
+    <w:nsid w:val="25FE3E3A"/>
+    <w:multiLevelType w:val="hybridMultilevel"/>
+    <w:tmpl w:val="BDD62BD2"/>
+    <w:lvl w:ilvl="0" w:tplc="0413000F">
+      <w:start w:val="1"/>
+      <w:numFmt w:val="decimal"/>
+      <w:lvlText w:val="%1."/>
+      <w:lvlJc w:val="left"/>
+      <w:pPr>
+        <w:ind w:left="720" w:hanging="360"/>
+      </w:pPr>
+      <w:rPr>
+        <w:rFonts w:hint="default"/>
+      </w:rPr>
+    </w:lvl>
+    <w:lvl w:ilvl="1" w:tplc="04130019" w:tentative="1">
+      <w:start w:val="1"/>
+      <w:numFmt w:val="lowerLetter"/>
+      <w:lvlText w:val="%2."/>
+      <w:lvlJc w:val="left"/>
+      <w:pPr>
+        <w:ind w:left="1440" w:hanging="360"/>
+      </w:pPr>
+    </w:lvl>
+    <w:lvl w:ilvl="2" w:tplc="0413001B" w:tentative="1">
+      <w:start w:val="1"/>
+      <w:numFmt w:val="lowerRoman"/>
+      <w:lvlText w:val="%3."/>
+      <w:lvlJc w:val="right"/>
+      <w:pPr>
+        <w:ind w:left="2160" w:hanging="180"/>
+      </w:pPr>
+    </w:lvl>
+    <w:lvl w:ilvl="3" w:tplc="0413000F" w:tentative="1">
+      <w:start w:val="1"/>
+      <w:numFmt w:val="decimal"/>
+      <w:lvlText w:val="%4."/>
+      <w:lvlJc w:val="left"/>
+      <w:pPr>
+        <w:ind w:left="2880" w:hanging="360"/>
+      </w:pPr>
+    </w:lvl>
+    <w:lvl w:ilvl="4" w:tplc="04130019" w:tentative="1">
+      <w:start w:val="1"/>
+      <w:numFmt w:val="lowerLetter"/>
+      <w:lvlText w:val="%5."/>
+      <w:lvlJc w:val="left"/>
+      <w:pPr>
+        <w:ind w:left="3600" w:hanging="360"/>
+      </w:pPr>
+    </w:lvl>
+    <w:lvl w:ilvl="5" w:tplc="0413001B" w:tentative="1">
+      <w:start w:val="1"/>
+      <w:numFmt w:val="lowerRoman"/>
+      <w:lvlText w:val="%6."/>
+      <w:lvlJc w:val="right"/>
+      <w:pPr>
+        <w:ind w:left="4320" w:hanging="180"/>
+      </w:pPr>
+    </w:lvl>
+    <w:lvl w:ilvl="6" w:tplc="0413000F" w:tentative="1">
+      <w:start w:val="1"/>
+      <w:numFmt w:val="decimal"/>
+      <w:lvlText w:val="%7."/>
+      <w:lvlJc w:val="left"/>
+      <w:pPr>
+        <w:ind w:left="5040" w:hanging="360"/>
+      </w:pPr>
+    </w:lvl>
+    <w:lvl w:ilvl="7" w:tplc="04130019" w:tentative="1">
+      <w:start w:val="1"/>
+      <w:numFmt w:val="lowerLetter"/>
+      <w:lvlText w:val="%8."/>
+      <w:lvlJc w:val="left"/>
+      <w:pPr>
+        <w:ind w:left="5760" w:hanging="360"/>
+      </w:pPr>
+    </w:lvl>
+    <w:lvl w:ilvl="8" w:tplc="0413001B" w:tentative="1">
+      <w:start w:val="1"/>
+      <w:numFmt w:val="lowerRoman"/>
+      <w:lvlText w:val="%9."/>
+      <w:lvlJc w:val="right"/>
+      <w:pPr>
+        <w:ind w:left="6480" w:hanging="180"/>
+      </w:pPr>
+    </w:lvl>
+  </w:abstractNum>
   <w:num w:numId="1" w16cid:durableId="993219925">
     <w:abstractNumId w:val="0"/>
+  </w:num>
+  <w:num w:numId="2" w16cid:durableId="550726958">
+    <w:abstractNumId w:val="1"/>
   </w:num>
 </w:numbering>
 </file>
@@ -1292,6 +2108,7 @@
   <w:style w:type="character" w:default="1" w:styleId="Standaardalinea-lettertype">
     <w:name w:val="Default Paragraph Font"/>
     <w:uiPriority w:val="1"/>
+    <w:semiHidden/>
     <w:unhideWhenUsed/>
   </w:style>
   <w:style w:type="table" w:default="1" w:styleId="Standaardtabel">

</xml_diff>